<commit_message>
sla oq essa merda
</commit_message>
<xml_diff>
--- a/Documentação.docx
+++ b/Documentação.docx
@@ -1576,6 +1576,7 @@
           <w:ilvl w:val="0"/>
           <w:numId w:val="2"/>
         </w:numPr>
+        <w:jc w:val="left"/>
         <w:rPr>
           <w:sz w:val="32"/>
           <w:szCs w:val="32"/>
@@ -1587,6 +1588,43 @@
           <w:szCs w:val="32"/>
         </w:rPr>
         <w:t>Modelagem de dados</w:t>
+      </w:r>
+    </w:p>
+    <w:p>
+      <w:pPr>
+        <w:pStyle w:val="PargrafodaLista"/>
+        <w:ind w:left="360" w:firstLine="0"/>
+        <w:jc w:val="left"/>
+        <w:rPr>
+          <w:szCs w:val="24"/>
+        </w:rPr>
+      </w:pPr>
+      <w:r>
+        <w:rPr>
+          <w:szCs w:val="24"/>
+        </w:rPr>
+        <w:t xml:space="preserve">A modelagem de dados </w:t>
+      </w:r>
+      <w:r>
+        <w:rPr>
+          <w:szCs w:val="24"/>
+        </w:rPr>
+        <w:t>serve para entendermos de uma forma mais fácil as relações daquele banco de dados, que são no modelo conceitual, modelo logico e modele físico.</w:t>
+      </w:r>
+    </w:p>
+    <w:p>
+      <w:pPr>
+        <w:rPr>
+          <w:sz w:val="32"/>
+          <w:szCs w:val="32"/>
+        </w:rPr>
+      </w:pPr>
+      <w:r>
+        <w:rPr>
+          <w:sz w:val="32"/>
+          <w:szCs w:val="32"/>
+        </w:rPr>
+        <w:t xml:space="preserve">  </w:t>
       </w:r>
     </w:p>
     <w:p/>
@@ -1707,6 +1745,7 @@
         <w:jc w:val="left"/>
       </w:pPr>
       <w:r>
+        <w:lastRenderedPageBreak/>
         <w:t>O modelo Lógico é o segundo modelo, onde já podemos ver as tabelas e suas entidades, suas chaves primárias (PK) e suas estrangeiras (FK).</w:t>
       </w:r>
     </w:p>
@@ -1719,7 +1758,6 @@
         <w:rPr>
           <w:noProof/>
         </w:rPr>
-        <w:lastRenderedPageBreak/>
         <w:drawing>
           <wp:inline distT="0" distB="0" distL="0" distR="0" wp14:anchorId="0FA45ACF" wp14:editId="513B4EF8">
             <wp:extent cx="5414645" cy="2944016"/>
@@ -1794,7 +1832,6 @@
       </w:r>
     </w:p>
     <w:p>
-      <w:bookmarkStart w:id="0" w:name="_GoBack"/>
       <w:r>
         <w:rPr>
           <w:noProof/>
@@ -1888,6 +1925,7 @@
         <w:ind w:hanging="360"/>
       </w:pPr>
       <w:r>
+        <w:lastRenderedPageBreak/>
         <w:t>Back-</w:t>
       </w:r>
       <w:proofErr w:type="spellStart"/>
@@ -1895,6 +1933,25 @@
         <w:t>End</w:t>
       </w:r>
       <w:proofErr w:type="spellEnd"/>
+    </w:p>
+    <w:p>
+      <w:r>
+        <w:t xml:space="preserve">Para o nosso desenvolvimento do </w:t>
+      </w:r>
+      <w:proofErr w:type="spellStart"/>
+      <w:r>
+        <w:t>back-end</w:t>
+      </w:r>
+      <w:proofErr w:type="spellEnd"/>
+      <w:r>
+        <w:t xml:space="preserve"> </w:t>
+      </w:r>
+      <w:r>
+        <w:t>utilizamos o</w:t>
+      </w:r>
+      <w:r>
+        <w:t xml:space="preserve"> Visual Studio </w:t>
+      </w:r>
     </w:p>
     <w:p/>
     <w:p/>
@@ -1919,12 +1976,111 @@
     </w:p>
     <w:p>
       <w:pPr>
+        <w:rPr>
+          <w:b/>
+        </w:rPr>
+      </w:pPr>
+      <w:r>
+        <w:rPr>
+          <w:b/>
+        </w:rPr>
+        <w:t>Perfis de usuário:</w:t>
+      </w:r>
+    </w:p>
+    <w:p>
+      <w:r>
+        <w:t>1. Administrador: Para o colaborador da área administrativa da clínica;</w:t>
+      </w:r>
+    </w:p>
+    <w:p>
+      <w:r>
+        <w:t>2. Médico: Colaboradores que atuam na área da saúde;</w:t>
+      </w:r>
+    </w:p>
+    <w:p>
+      <w:r>
+        <w:t>3. Paciente: Clientes da clínica;</w:t>
+      </w:r>
+    </w:p>
+    <w:p/>
+    <w:p>
+      <w:pPr>
+        <w:rPr>
+          <w:b/>
+        </w:rPr>
+      </w:pPr>
+      <w:r>
+        <w:rPr>
+          <w:b/>
+        </w:rPr>
+        <w:t>Funcionalidades:</w:t>
+      </w:r>
+    </w:p>
+    <w:p>
+      <w:r>
+        <w:t>1. O administrador poderá cadastrar qualquer tipo de usuário (administrador,</w:t>
+      </w:r>
+    </w:p>
+    <w:p>
+      <w:r>
+        <w:t>paciente ou médico);</w:t>
+      </w:r>
+    </w:p>
+    <w:p>
+      <w:r>
+        <w:t>2. O administrador poderá agendar uma consulta, onde será informado o paciente,</w:t>
+      </w:r>
+    </w:p>
+    <w:p>
+      <w:r>
+        <w:t>data do agendamento e qual médico irá atender a consulta (o médico possuirá</w:t>
+      </w:r>
+    </w:p>
+    <w:p>
+      <w:r>
+        <w:t>sua determinada especialidade);</w:t>
+      </w:r>
+    </w:p>
+    <w:p>
+      <w:r>
+        <w:t>3. O administrador poderá cancelar o agendamento;</w:t>
+      </w:r>
+    </w:p>
+    <w:p>
+      <w:r>
+        <w:t>4. O administrador deverá informar os dados da clínica (como endereço, horário</w:t>
+      </w:r>
+    </w:p>
+    <w:p>
+      <w:r>
+        <w:t>de funcionamento, CNPJ, nome fantasia e razão social);</w:t>
+      </w:r>
+    </w:p>
+    <w:p>
+      <w:r>
+        <w:t>5. O médico poderá ver os agendamentos (consultas) associados a ele;</w:t>
+      </w:r>
+    </w:p>
+    <w:p>
+      <w:r>
+        <w:t>6. O médico poderá incluir a descrição da consulta que estará vinculada ao paciente</w:t>
+      </w:r>
+    </w:p>
+    <w:p>
+      <w:r>
+        <w:t>(prontuário);</w:t>
+      </w:r>
+    </w:p>
+    <w:p>
+      <w:r>
+        <w:t>7. O paciente poderá visualizar suas próprias consultas;</w:t>
+      </w:r>
+    </w:p>
+    <w:p>
+      <w:pPr>
         <w:spacing w:after="322"/>
         <w:ind w:left="5"/>
       </w:pPr>
-      <w:r>
-        <w:t>Por exemplo:</w:t>
-      </w:r>
     </w:p>
     <w:p>
       <w:pPr>
@@ -1936,551 +2092,118 @@
         <w:t>Sistema Web</w:t>
       </w:r>
     </w:p>
-    <w:bookmarkEnd w:id="0"/>
-    <w:p>
-      <w:pPr>
-        <w:spacing w:after="245" w:line="259" w:lineRule="auto"/>
-        <w:jc w:val="left"/>
-      </w:pPr>
-      <w:r>
-        <w:rPr>
-          <w:rFonts w:ascii="Arial" w:eastAsia="Arial" w:hAnsi="Arial" w:cs="Arial"/>
-          <w:color w:val="C00000"/>
+    <w:p>
+      <w:proofErr w:type="spellStart"/>
+      <w:r>
+        <w:t>xxxxxxxxxxxxxxxxxxxxxxxxxxxxx</w:t>
+      </w:r>
+      <w:proofErr w:type="spellEnd"/>
+    </w:p>
+    <w:p/>
+    <w:p>
+      <w:pPr>
+        <w:rPr>
+          <w:b/>
+        </w:rPr>
+      </w:pPr>
+      <w:r>
+        <w:rPr>
+          <w:b/>
         </w:rPr>
         <w:t>Perfis de usuário:</w:t>
       </w:r>
     </w:p>
     <w:p>
-      <w:pPr>
-        <w:numPr>
-          <w:ilvl w:val="0"/>
-          <w:numId w:val="3"/>
-        </w:numPr>
-        <w:ind w:hanging="360"/>
-      </w:pPr>
-      <w:r>
+      <w:r>
+        <w:t>1. Administrador: Para o colaborador da área administrativa da clínica;</w:t>
+      </w:r>
+    </w:p>
+    <w:p>
+      <w:r>
+        <w:t>2. Médico: Colaboradores que atuam na área da saúde;</w:t>
+      </w:r>
+    </w:p>
+    <w:p>
+      <w:r>
+        <w:t>3. Paciente: Clientes da clínica;</w:t>
+      </w:r>
+    </w:p>
+    <w:p>
+      <w:pPr>
         <w:rPr>
           <w:b/>
         </w:rPr>
-        <w:t>Administrador</w:t>
-      </w:r>
-      <w:r>
-        <w:t>: Área administrativa da escola;</w:t>
-      </w:r>
-    </w:p>
-    <w:p>
-      <w:pPr>
-        <w:numPr>
-          <w:ilvl w:val="0"/>
-          <w:numId w:val="3"/>
-        </w:numPr>
-        <w:spacing w:after="284"/>
-        <w:ind w:hanging="360"/>
       </w:pPr>
       <w:r>
         <w:rPr>
           <w:b/>
         </w:rPr>
-        <w:t>Comum</w:t>
-      </w:r>
-      <w:r>
-        <w:t>: Pode ser um espectador ou palestrante.</w:t>
-      </w:r>
-    </w:p>
-    <w:p>
-      <w:pPr>
-        <w:spacing w:after="245" w:line="259" w:lineRule="auto"/>
-        <w:jc w:val="left"/>
-      </w:pPr>
-      <w:r>
-        <w:rPr>
-          <w:rFonts w:ascii="Arial" w:eastAsia="Arial" w:hAnsi="Arial" w:cs="Arial"/>
-          <w:color w:val="C00000"/>
-        </w:rPr>
         <w:t>Funcionalidades:</w:t>
       </w:r>
     </w:p>
     <w:p>
-      <w:pPr>
-        <w:numPr>
-          <w:ilvl w:val="0"/>
-          <w:numId w:val="4"/>
-        </w:numPr>
-        <w:ind w:hanging="360"/>
-      </w:pPr>
-      <w:r>
-        <w:t xml:space="preserve">O </w:t>
-      </w:r>
-      <w:r>
-        <w:rPr>
-          <w:b/>
-        </w:rPr>
-        <w:t>administrador</w:t>
-      </w:r>
-      <w:r>
-        <w:t xml:space="preserve"> poderá cadastrar qualquer tipo de usuário;</w:t>
-      </w:r>
-    </w:p>
-    <w:p>
-      <w:pPr>
-        <w:numPr>
-          <w:ilvl w:val="0"/>
-          <w:numId w:val="4"/>
-        </w:numPr>
-        <w:ind w:hanging="360"/>
-      </w:pPr>
-      <w:r>
-        <w:t xml:space="preserve">O </w:t>
-      </w:r>
-      <w:r>
-        <w:rPr>
-          <w:b/>
-        </w:rPr>
-        <w:t>administrador</w:t>
-      </w:r>
-      <w:r>
-        <w:t xml:space="preserve"> poderá cadastrar os dados da instituição;</w:t>
-      </w:r>
-    </w:p>
-    <w:p>
-      <w:pPr>
-        <w:numPr>
-          <w:ilvl w:val="0"/>
-          <w:numId w:val="4"/>
-        </w:numPr>
-        <w:ind w:hanging="360"/>
-      </w:pPr>
-      <w:r>
-        <w:t xml:space="preserve">O </w:t>
-      </w:r>
-      <w:r>
-        <w:rPr>
-          <w:b/>
-        </w:rPr>
-        <w:t>administrador</w:t>
-      </w:r>
-      <w:r>
-        <w:t xml:space="preserve"> poderá cadastrar os tipos de eventos;</w:t>
-      </w:r>
-    </w:p>
-    <w:p>
-      <w:pPr>
-        <w:numPr>
-          <w:ilvl w:val="0"/>
-          <w:numId w:val="4"/>
-        </w:numPr>
-        <w:ind w:hanging="360"/>
-      </w:pPr>
-      <w:r>
-        <w:t xml:space="preserve">O </w:t>
-      </w:r>
-      <w:r>
-        <w:rPr>
-          <w:b/>
-        </w:rPr>
-        <w:t>administrador</w:t>
-      </w:r>
-      <w:r>
-        <w:t xml:space="preserve"> poderá cadastrar eventos livres ou restritos;</w:t>
-      </w:r>
-    </w:p>
-    <w:p>
-      <w:pPr>
-        <w:numPr>
-          <w:ilvl w:val="0"/>
-          <w:numId w:val="4"/>
-        </w:numPr>
-        <w:ind w:hanging="360"/>
-      </w:pPr>
-      <w:r>
-        <w:t>Qualquer usuário autenticado poderá ver todos os eventos cadastrados;</w:t>
-      </w:r>
-    </w:p>
-    <w:p>
-      <w:pPr>
-        <w:numPr>
-          <w:ilvl w:val="0"/>
-          <w:numId w:val="4"/>
-        </w:numPr>
-        <w:ind w:hanging="360"/>
-      </w:pPr>
-      <w:r>
-        <w:rPr>
-          <w:noProof/>
-          <w:sz w:val="22"/>
-        </w:rPr>
-        <mc:AlternateContent>
-          <mc:Choice Requires="wpg">
-            <w:drawing>
-              <wp:anchor distT="0" distB="0" distL="114300" distR="114300" simplePos="0" relativeHeight="251670528" behindDoc="0" locked="0" layoutInCell="1" allowOverlap="1" wp14:anchorId="15D47A44" wp14:editId="13634278">
-                <wp:simplePos x="0" y="0"/>
-                <wp:positionH relativeFrom="page">
-                  <wp:posOffset>532740</wp:posOffset>
-                </wp:positionH>
-                <wp:positionV relativeFrom="page">
-                  <wp:posOffset>5489033</wp:posOffset>
-                </wp:positionV>
-                <wp:extent cx="143247" cy="2574056"/>
-                <wp:effectExtent l="0" t="0" r="0" b="0"/>
-                <wp:wrapSquare wrapText="bothSides"/>
-                <wp:docPr id="2924" name="Group 2924"/>
-                <wp:cNvGraphicFramePr/>
-                <a:graphic xmlns:a="http://schemas.openxmlformats.org/drawingml/2006/main">
-                  <a:graphicData uri="http://schemas.microsoft.com/office/word/2010/wordprocessingGroup">
-                    <wpg:wgp>
-                      <wpg:cNvGrpSpPr/>
-                      <wpg:grpSpPr>
-                        <a:xfrm>
-                          <a:off x="0" y="0"/>
-                          <a:ext cx="143247" cy="2574056"/>
-                          <a:chOff x="0" y="0"/>
-                          <a:chExt cx="143247" cy="2574056"/>
-                        </a:xfrm>
-                      </wpg:grpSpPr>
-                      <wps:wsp>
-                        <wps:cNvPr id="275" name="Rectangle 275"/>
-                        <wps:cNvSpPr/>
-                        <wps:spPr>
-                          <a:xfrm rot="-5399999">
-                            <a:off x="-1616488" y="767049"/>
-                            <a:ext cx="3423496" cy="190519"/>
-                          </a:xfrm>
-                          <a:prstGeom prst="rect">
-                            <a:avLst/>
-                          </a:prstGeom>
-                          <a:ln>
-                            <a:noFill/>
-                          </a:ln>
-                        </wps:spPr>
-                        <wps:txbx>
-                          <w:txbxContent>
-                            <w:p>
-                              <w:pPr>
-                                <w:spacing w:after="160" w:line="259" w:lineRule="auto"/>
-                                <w:ind w:left="0" w:firstLine="0"/>
-                                <w:jc w:val="left"/>
-                              </w:pPr>
-                              <w:r>
-                                <w:rPr>
-                                  <w:rFonts w:ascii="Arial" w:eastAsia="Arial" w:hAnsi="Arial" w:cs="Arial"/>
-                                  <w:b/>
-                                </w:rPr>
-                                <w:t xml:space="preserve">TÉCNICO EM DESENVOLVIMENTO </w:t>
-                              </w:r>
-                            </w:p>
-                          </w:txbxContent>
-                        </wps:txbx>
-                        <wps:bodyPr horzOverflow="overflow" vert="horz" lIns="0" tIns="0" rIns="0" bIns="0" rtlCol="0">
-                          <a:noAutofit/>
-                        </wps:bodyPr>
-                      </wps:wsp>
-                    </wpg:wgp>
-                  </a:graphicData>
-                </a:graphic>
-              </wp:anchor>
-            </w:drawing>
-          </mc:Choice>
-          <mc:Fallback>
-            <w:pict>
-              <v:group w14:anchorId="15D47A44" id="Group 2924" o:spid="_x0000_s1038" style="position:absolute;left:0;text-align:left;margin-left:41.95pt;margin-top:432.2pt;width:11.3pt;height:202.7pt;z-index:251670528;mso-position-horizontal-relative:page;mso-position-vertical-relative:page" coordsize="1432,25740" o:gfxdata="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">
-                <v:rect id="Rectangle 275" o:spid="_x0000_s1039" style="position:absolute;left:-16164;top:7670;width:34234;height:1905;rotation:-5898239fd;visibility:visible;mso-wrap-style:square;v-text-anchor:top" o:gfxdata="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" filled="f" stroked="f">
-                  <v:textbox inset="0,0,0,0">
-                    <w:txbxContent>
-                      <w:p>
-                        <w:pPr>
-                          <w:spacing w:after="160" w:line="259" w:lineRule="auto"/>
-                          <w:ind w:left="0" w:firstLine="0"/>
-                          <w:jc w:val="left"/>
-                        </w:pPr>
-                        <w:r>
-                          <w:rPr>
-                            <w:rFonts w:ascii="Arial" w:eastAsia="Arial" w:hAnsi="Arial" w:cs="Arial"/>
-                            <w:b/>
-                          </w:rPr>
-                          <w:t xml:space="preserve">TÉCNICO EM DESENVOLVIMENTO </w:t>
-                        </w:r>
-                      </w:p>
-                    </w:txbxContent>
-                  </v:textbox>
-                </v:rect>
-                <w10:wrap type="square" anchorx="page" anchory="page"/>
-              </v:group>
-            </w:pict>
-          </mc:Fallback>
-        </mc:AlternateContent>
-      </w:r>
-      <w:r>
-        <w:rPr>
-          <w:noProof/>
-          <w:sz w:val="22"/>
-        </w:rPr>
-        <mc:AlternateContent>
-          <mc:Choice Requires="wpg">
-            <w:drawing>
-              <wp:anchor distT="0" distB="0" distL="114300" distR="114300" simplePos="0" relativeHeight="251671552" behindDoc="0" locked="0" layoutInCell="1" allowOverlap="1" wp14:anchorId="61F9BF2C" wp14:editId="4527E30F">
-                <wp:simplePos x="0" y="0"/>
-                <wp:positionH relativeFrom="page">
-                  <wp:posOffset>554074</wp:posOffset>
-                </wp:positionH>
-                <wp:positionV relativeFrom="page">
-                  <wp:posOffset>3147137</wp:posOffset>
-                </wp:positionV>
-                <wp:extent cx="155228" cy="625525"/>
-                <wp:effectExtent l="0" t="0" r="0" b="0"/>
-                <wp:wrapSquare wrapText="bothSides"/>
-                <wp:docPr id="2926" name="Group 2926"/>
-                <wp:cNvGraphicFramePr/>
-                <a:graphic xmlns:a="http://schemas.openxmlformats.org/drawingml/2006/main">
-                  <a:graphicData uri="http://schemas.microsoft.com/office/word/2010/wordprocessingGroup">
-                    <wpg:wgp>
-                      <wpg:cNvGrpSpPr/>
-                      <wpg:grpSpPr>
-                        <a:xfrm>
-                          <a:off x="0" y="0"/>
-                          <a:ext cx="155228" cy="625525"/>
-                          <a:chOff x="0" y="0"/>
-                          <a:chExt cx="155228" cy="625525"/>
-                        </a:xfrm>
-                      </wpg:grpSpPr>
-                      <wps:wsp>
-                        <wps:cNvPr id="276" name="Rectangle 276"/>
-                        <wps:cNvSpPr/>
-                        <wps:spPr>
-                          <a:xfrm rot="-5399999">
-                            <a:off x="-312746" y="106324"/>
-                            <a:ext cx="831948" cy="206453"/>
-                          </a:xfrm>
-                          <a:prstGeom prst="rect">
-                            <a:avLst/>
-                          </a:prstGeom>
-                          <a:ln>
-                            <a:noFill/>
-                          </a:ln>
-                        </wps:spPr>
-                        <wps:txbx>
-                          <w:txbxContent>
-                            <w:p>
-                              <w:pPr>
-                                <w:spacing w:after="160" w:line="259" w:lineRule="auto"/>
-                                <w:ind w:left="0" w:firstLine="0"/>
-                                <w:jc w:val="left"/>
-                              </w:pPr>
-                              <w:proofErr w:type="gramStart"/>
-                              <w:r>
-                                <w:rPr>
-                                  <w:color w:val="FF0000"/>
-                                </w:rPr>
-                                <w:t>SENAI .</w:t>
-                              </w:r>
-                              <w:proofErr w:type="gramEnd"/>
-                              <w:r>
-                                <w:rPr>
-                                  <w:color w:val="FF0000"/>
-                                </w:rPr>
-                                <w:t xml:space="preserve"> SP</w:t>
-                              </w:r>
-                            </w:p>
-                          </w:txbxContent>
-                        </wps:txbx>
-                        <wps:bodyPr horzOverflow="overflow" vert="horz" lIns="0" tIns="0" rIns="0" bIns="0" rtlCol="0">
-                          <a:noAutofit/>
-                        </wps:bodyPr>
-                      </wps:wsp>
-                    </wpg:wgp>
-                  </a:graphicData>
-                </a:graphic>
-              </wp:anchor>
-            </w:drawing>
-          </mc:Choice>
-          <mc:Fallback>
-            <w:pict>
-              <v:group w14:anchorId="61F9BF2C" id="Group 2926" o:spid="_x0000_s1040" style="position:absolute;left:0;text-align:left;margin-left:43.65pt;margin-top:247.8pt;width:12.2pt;height:49.25pt;z-index:251671552;mso-position-horizontal-relative:page;mso-position-vertical-relative:page" coordsize="1552,6255" o:gfxdata="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">
-                <v:rect id="Rectangle 276" o:spid="_x0000_s1041" style="position:absolute;left:-3128;top:1064;width:8319;height:2064;rotation:-5898239fd;visibility:visible;mso-wrap-style:square;v-text-anchor:top" o:gfxdata="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" filled="f" stroked="f">
-                  <v:textbox inset="0,0,0,0">
-                    <w:txbxContent>
-                      <w:p>
-                        <w:pPr>
-                          <w:spacing w:after="160" w:line="259" w:lineRule="auto"/>
-                          <w:ind w:left="0" w:firstLine="0"/>
-                          <w:jc w:val="left"/>
-                        </w:pPr>
-                        <w:proofErr w:type="gramStart"/>
-                        <w:r>
-                          <w:rPr>
-                            <w:color w:val="FF0000"/>
-                          </w:rPr>
-                          <w:t>SENAI .</w:t>
-                        </w:r>
-                        <w:proofErr w:type="gramEnd"/>
-                        <w:r>
-                          <w:rPr>
-                            <w:color w:val="FF0000"/>
-                          </w:rPr>
-                          <w:t xml:space="preserve"> SP</w:t>
-                        </w:r>
-                      </w:p>
-                    </w:txbxContent>
-                  </v:textbox>
-                </v:rect>
-                <w10:wrap type="square" anchorx="page" anchory="page"/>
-              </v:group>
-            </w:pict>
-          </mc:Fallback>
-        </mc:AlternateContent>
-      </w:r>
-      <w:r>
-        <w:rPr>
-          <w:noProof/>
-          <w:sz w:val="22"/>
-        </w:rPr>
-        <mc:AlternateContent>
-          <mc:Choice Requires="wpg">
-            <w:drawing>
-              <wp:anchor distT="0" distB="0" distL="114300" distR="114300" simplePos="0" relativeHeight="251672576" behindDoc="0" locked="0" layoutInCell="1" allowOverlap="1" wp14:anchorId="263E9BC1" wp14:editId="4AEA04C4">
-                <wp:simplePos x="0" y="0"/>
-                <wp:positionH relativeFrom="page">
-                  <wp:posOffset>554073</wp:posOffset>
-                </wp:positionH>
-                <wp:positionV relativeFrom="page">
-                  <wp:posOffset>2722293</wp:posOffset>
-                </wp:positionV>
-                <wp:extent cx="155228" cy="34454"/>
-                <wp:effectExtent l="0" t="0" r="0" b="0"/>
-                <wp:wrapTopAndBottom/>
-                <wp:docPr id="2927" name="Group 2927"/>
-                <wp:cNvGraphicFramePr/>
-                <a:graphic xmlns:a="http://schemas.openxmlformats.org/drawingml/2006/main">
-                  <a:graphicData uri="http://schemas.microsoft.com/office/word/2010/wordprocessingGroup">
-                    <wpg:wgp>
-                      <wpg:cNvGrpSpPr/>
-                      <wpg:grpSpPr>
-                        <a:xfrm>
-                          <a:off x="0" y="0"/>
-                          <a:ext cx="155228" cy="34454"/>
-                          <a:chOff x="0" y="0"/>
-                          <a:chExt cx="155228" cy="34454"/>
-                        </a:xfrm>
-                      </wpg:grpSpPr>
-                      <wps:wsp>
-                        <wps:cNvPr id="277" name="Rectangle 277"/>
-                        <wps:cNvSpPr/>
-                        <wps:spPr>
-                          <a:xfrm rot="-5399999">
-                            <a:off x="80315" y="-91684"/>
-                            <a:ext cx="45823" cy="206453"/>
-                          </a:xfrm>
-                          <a:prstGeom prst="rect">
-                            <a:avLst/>
-                          </a:prstGeom>
-                          <a:ln>
-                            <a:noFill/>
-                          </a:ln>
-                        </wps:spPr>
-                        <wps:txbx>
-                          <w:txbxContent>
-                            <w:p>
-                              <w:pPr>
-                                <w:spacing w:after="160" w:line="259" w:lineRule="auto"/>
-                                <w:ind w:left="0" w:firstLine="0"/>
-                                <w:jc w:val="left"/>
-                              </w:pPr>
-                              <w:r>
-                                <w:t xml:space="preserve"> </w:t>
-                              </w:r>
-                            </w:p>
-                          </w:txbxContent>
-                        </wps:txbx>
-                        <wps:bodyPr horzOverflow="overflow" vert="horz" lIns="0" tIns="0" rIns="0" bIns="0" rtlCol="0">
-                          <a:noAutofit/>
-                        </wps:bodyPr>
-                      </wps:wsp>
-                    </wpg:wgp>
-                  </a:graphicData>
-                </a:graphic>
-              </wp:anchor>
-            </w:drawing>
-          </mc:Choice>
-          <mc:Fallback>
-            <w:pict>
-              <v:group w14:anchorId="263E9BC1" id="Group 2927" o:spid="_x0000_s1042" style="position:absolute;left:0;text-align:left;margin-left:43.65pt;margin-top:214.35pt;width:12.2pt;height:2.7pt;z-index:251672576;mso-position-horizontal-relative:page;mso-position-vertical-relative:page" coordsize="155228,34454" o:gfxdata="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">
-                <v:rect id="Rectangle 277" o:spid="_x0000_s1043" style="position:absolute;left:80315;top:-91684;width:45823;height:206453;rotation:-5898239fd;visibility:visible;mso-wrap-style:square;v-text-anchor:top" o:gfxdata="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" filled="f" stroked="f">
-                  <v:textbox inset="0,0,0,0">
-                    <w:txbxContent>
-                      <w:p>
-                        <w:pPr>
-                          <w:spacing w:after="160" w:line="259" w:lineRule="auto"/>
-                          <w:ind w:left="0" w:firstLine="0"/>
-                          <w:jc w:val="left"/>
-                        </w:pPr>
-                        <w:r>
-                          <w:t xml:space="preserve"> </w:t>
-                        </w:r>
-                      </w:p>
-                    </w:txbxContent>
-                  </v:textbox>
-                </v:rect>
-                <w10:wrap type="topAndBottom" anchorx="page" anchory="page"/>
-              </v:group>
-            </w:pict>
-          </mc:Fallback>
-        </mc:AlternateContent>
-      </w:r>
-      <w:r>
-        <w:t xml:space="preserve">O usuário </w:t>
-      </w:r>
-      <w:r>
-        <w:rPr>
-          <w:b/>
-        </w:rPr>
-        <w:t>comum</w:t>
-      </w:r>
-      <w:r>
-        <w:t xml:space="preserve"> poderá ver os eventos que participará;</w:t>
-      </w:r>
-    </w:p>
-    <w:p>
-      <w:pPr>
-        <w:numPr>
-          <w:ilvl w:val="0"/>
-          <w:numId w:val="4"/>
-        </w:numPr>
-        <w:ind w:hanging="360"/>
-      </w:pPr>
-      <w:r>
-        <w:t xml:space="preserve">O usuário </w:t>
-      </w:r>
-      <w:r>
-        <w:rPr>
-          <w:b/>
-        </w:rPr>
-        <w:t>comum</w:t>
-      </w:r>
-      <w:r>
-        <w:t xml:space="preserve"> poderá se inscrever para assistir a um evento;</w:t>
-      </w:r>
-    </w:p>
-    <w:p>
-      <w:pPr>
-        <w:numPr>
-          <w:ilvl w:val="0"/>
-          <w:numId w:val="4"/>
-        </w:numPr>
-        <w:spacing w:after="318"/>
-        <w:ind w:hanging="360"/>
-      </w:pPr>
-      <w:r>
-        <w:t xml:space="preserve">O </w:t>
-      </w:r>
-      <w:r>
-        <w:rPr>
-          <w:b/>
-        </w:rPr>
-        <w:t>administrador</w:t>
-      </w:r>
-      <w:r>
-        <w:t xml:space="preserve"> poderá aprovar a participação do espectador de um determinado evento restrito; </w:t>
-      </w:r>
-    </w:p>
+      <w:r>
+        <w:t>1. O administrador poderá cadastrar qualquer tipo de usuário (administrador,</w:t>
+      </w:r>
+    </w:p>
+    <w:p>
+      <w:r>
+        <w:t>paciente ou médico);</w:t>
+      </w:r>
+    </w:p>
+    <w:p>
+      <w:r>
+        <w:lastRenderedPageBreak/>
+        <w:t>2. O administrador poderá agendar uma consulta, onde será informado o paciente,</w:t>
+      </w:r>
+    </w:p>
+    <w:p>
+      <w:r>
+        <w:t>data do agendamento e qual médico irá atender a consulta (o médico possuirá</w:t>
+      </w:r>
+    </w:p>
+    <w:p>
+      <w:r>
+        <w:t>sua determinada especialidade);</w:t>
+      </w:r>
+    </w:p>
+    <w:p>
+      <w:r>
+        <w:t>3. O administrador poderá cancelar o agendamento;</w:t>
+      </w:r>
+    </w:p>
+    <w:p>
+      <w:r>
+        <w:t>4. O administrador deverá informar os dados da clínica (como endereço, horário</w:t>
+      </w:r>
+    </w:p>
+    <w:p>
+      <w:r>
+        <w:t>de funcionamento, CNPJ, nome fantasia e razão social);</w:t>
+      </w:r>
+    </w:p>
+    <w:p>
+      <w:r>
+        <w:t>5. O médico poderá ver os agendamentos (consultas) associados a ele;</w:t>
+      </w:r>
+    </w:p>
+    <w:p>
+      <w:r>
+        <w:t>6. O médico poderá incluir a descrição da consulta que estará vinculada ao paciente</w:t>
+      </w:r>
+    </w:p>
+    <w:p>
+      <w:r>
+        <w:t>(prontuário);</w:t>
+      </w:r>
+    </w:p>
+    <w:p>
+      <w:r>
+        <w:t>7. O paciente poderá visualizar suas próprias consultas;</w:t>
+      </w:r>
+    </w:p>
+    <w:p/>
+    <w:p/>
     <w:p>
       <w:pPr>
         <w:pStyle w:val="Ttulo2"/>
@@ -2492,163 +2215,140 @@
       </w:r>
     </w:p>
     <w:p>
-      <w:pPr>
-        <w:spacing w:after="245" w:line="259" w:lineRule="auto"/>
-        <w:jc w:val="left"/>
-      </w:pPr>
-      <w:r>
-        <w:rPr>
-          <w:rFonts w:ascii="Arial" w:eastAsia="Arial" w:hAnsi="Arial" w:cs="Arial"/>
-          <w:color w:val="C00000"/>
+      <w:r>
+        <w:t xml:space="preserve">O sistema mobile é o sistema voltado para os celulares o nosso </w:t>
+      </w:r>
+      <w:proofErr w:type="spellStart"/>
+      <w:r>
+        <w:t>Sp</w:t>
+      </w:r>
+      <w:proofErr w:type="spellEnd"/>
+      <w:r>
+        <w:t xml:space="preserve"> Medical </w:t>
+      </w:r>
+      <w:proofErr w:type="spellStart"/>
+      <w:r>
+        <w:t>Group</w:t>
+      </w:r>
+      <w:proofErr w:type="spellEnd"/>
+      <w:r>
+        <w:t xml:space="preserve"> só que agora no mobile.</w:t>
+      </w:r>
+    </w:p>
+    <w:p>
+      <w:pPr>
+        <w:jc w:val="center"/>
+      </w:pPr>
+      <w:r>
+        <w:drawing>
+          <wp:inline distT="0" distB="0" distL="0" distR="0" wp14:anchorId="6249F015" wp14:editId="664589DC">
+            <wp:extent cx="2895600" cy="5013960"/>
+            <wp:effectExtent l="0" t="0" r="0" b="0"/>
+            <wp:docPr id="9" name="Imagem 9"/>
+            <wp:cNvGraphicFramePr>
+              <a:graphicFrameLocks xmlns:a="http://schemas.openxmlformats.org/drawingml/2006/main" noChangeAspect="1"/>
+            </wp:cNvGraphicFramePr>
+            <a:graphic xmlns:a="http://schemas.openxmlformats.org/drawingml/2006/main">
+              <a:graphicData uri="http://schemas.openxmlformats.org/drawingml/2006/picture">
+                <pic:pic xmlns:pic="http://schemas.openxmlformats.org/drawingml/2006/picture">
+                  <pic:nvPicPr>
+                    <pic:cNvPr id="1" name=""/>
+                    <pic:cNvPicPr/>
+                  </pic:nvPicPr>
+                  <pic:blipFill rotWithShape="1">
+                    <a:blip r:embed="rId10"/>
+                    <a:srcRect l="8119" t="3661" r="16671" b="1607"/>
+                    <a:stretch/>
+                  </pic:blipFill>
+                  <pic:spPr bwMode="auto">
+                    <a:xfrm>
+                      <a:off x="0" y="0"/>
+                      <a:ext cx="2909170" cy="5037458"/>
+                    </a:xfrm>
+                    <a:prstGeom prst="rect">
+                      <a:avLst/>
+                    </a:prstGeom>
+                    <a:ln>
+                      <a:noFill/>
+                    </a:ln>
+                    <a:extLst>
+                      <a:ext uri="{53640926-AAD7-44D8-BBD7-CCE9431645EC}">
+                        <a14:shadowObscured xmlns:a14="http://schemas.microsoft.com/office/drawing/2010/main"/>
+                      </a:ext>
+                    </a:extLst>
+                  </pic:spPr>
+                </pic:pic>
+              </a:graphicData>
+            </a:graphic>
+          </wp:inline>
+        </w:drawing>
+      </w:r>
+    </w:p>
+    <w:p/>
+    <w:p/>
+    <w:p/>
+    <w:p>
+      <w:pPr>
+        <w:ind w:left="0" w:firstLine="0"/>
+      </w:pPr>
+      <w:bookmarkStart w:id="0" w:name="_GoBack"/>
+      <w:bookmarkEnd w:id="0"/>
+    </w:p>
+    <w:p/>
+    <w:p>
+      <w:pPr>
+        <w:rPr>
+          <w:b/>
+        </w:rPr>
+      </w:pPr>
+      <w:r>
+        <w:rPr>
+          <w:b/>
         </w:rPr>
         <w:t>Perfis de usuário:</w:t>
       </w:r>
     </w:p>
     <w:p>
-      <w:pPr>
-        <w:numPr>
-          <w:ilvl w:val="0"/>
-          <w:numId w:val="5"/>
-        </w:numPr>
-        <w:spacing w:after="11" w:line="259" w:lineRule="auto"/>
-        <w:ind w:hanging="360"/>
-        <w:jc w:val="left"/>
-      </w:pPr>
-      <w:r>
+      <w:r>
+        <w:t>1. Médico: Colaboradores que atuam na área da saúde;</w:t>
+      </w:r>
+    </w:p>
+    <w:p>
+      <w:r>
+        <w:t>2. Paciente: Clientes da clínica;</w:t>
+      </w:r>
+    </w:p>
+    <w:p/>
+    <w:p>
+      <w:pPr>
         <w:rPr>
           <w:b/>
-          <w:sz w:val="22"/>
-        </w:rPr>
-        <w:t>Administrador</w:t>
-      </w:r>
-      <w:r>
-        <w:rPr>
-          <w:sz w:val="22"/>
-        </w:rPr>
-        <w:t>: Área administrativa da escola;</w:t>
-      </w:r>
-    </w:p>
-    <w:p>
-      <w:pPr>
-        <w:numPr>
-          <w:ilvl w:val="0"/>
-          <w:numId w:val="5"/>
-        </w:numPr>
-        <w:spacing w:after="288" w:line="259" w:lineRule="auto"/>
-        <w:ind w:hanging="360"/>
-        <w:jc w:val="left"/>
+        </w:rPr>
       </w:pPr>
       <w:r>
         <w:rPr>
           <w:b/>
-          <w:sz w:val="22"/>
-        </w:rPr>
-        <w:t>Comum</w:t>
-      </w:r>
-      <w:r>
-        <w:rPr>
-          <w:sz w:val="22"/>
-        </w:rPr>
-        <w:t>: Pode ser um espectador ou palestrante;</w:t>
-      </w:r>
-    </w:p>
-    <w:p>
-      <w:pPr>
-        <w:spacing w:after="245" w:line="259" w:lineRule="auto"/>
-        <w:jc w:val="left"/>
-      </w:pPr>
-      <w:r>
-        <w:rPr>
-          <w:rFonts w:ascii="Arial" w:eastAsia="Arial" w:hAnsi="Arial" w:cs="Arial"/>
-          <w:color w:val="C00000"/>
         </w:rPr>
         <w:t>Funcionalidades:</w:t>
       </w:r>
     </w:p>
     <w:p>
-      <w:pPr>
-        <w:numPr>
-          <w:ilvl w:val="0"/>
-          <w:numId w:val="6"/>
-        </w:numPr>
-        <w:spacing w:after="11" w:line="259" w:lineRule="auto"/>
-        <w:ind w:hanging="360"/>
-        <w:jc w:val="left"/>
-      </w:pPr>
-      <w:r>
-        <w:rPr>
-          <w:sz w:val="22"/>
-        </w:rPr>
-        <w:t>Qualquer usuário autenticado poderá ver todos os eventos cadastrados;</w:t>
-      </w:r>
-    </w:p>
-    <w:p>
-      <w:pPr>
-        <w:numPr>
-          <w:ilvl w:val="0"/>
-          <w:numId w:val="6"/>
-        </w:numPr>
-        <w:spacing w:after="11" w:line="259" w:lineRule="auto"/>
-        <w:ind w:hanging="360"/>
-        <w:jc w:val="left"/>
-      </w:pPr>
-      <w:r>
-        <w:rPr>
-          <w:sz w:val="22"/>
-        </w:rPr>
-        <w:t xml:space="preserve">O usuário </w:t>
-      </w:r>
-      <w:r>
-        <w:rPr>
-          <w:b/>
-          <w:sz w:val="22"/>
-        </w:rPr>
-        <w:t>comum</w:t>
-      </w:r>
-      <w:r>
-        <w:rPr>
-          <w:sz w:val="22"/>
-        </w:rPr>
-        <w:t xml:space="preserve"> poderá se inscrever para assistir um evento;</w:t>
-      </w:r>
-    </w:p>
-    <w:p>
-      <w:pPr>
-        <w:numPr>
-          <w:ilvl w:val="0"/>
-          <w:numId w:val="6"/>
-        </w:numPr>
-        <w:spacing w:after="11" w:line="259" w:lineRule="auto"/>
-        <w:ind w:hanging="360"/>
-        <w:jc w:val="left"/>
-      </w:pPr>
-      <w:r>
-        <w:rPr>
-          <w:sz w:val="22"/>
-        </w:rPr>
-        <w:t xml:space="preserve">O usuário </w:t>
-      </w:r>
-      <w:r>
-        <w:rPr>
-          <w:b/>
-          <w:sz w:val="22"/>
-        </w:rPr>
-        <w:t>comum</w:t>
-      </w:r>
-      <w:r>
-        <w:rPr>
-          <w:sz w:val="22"/>
-        </w:rPr>
-        <w:t xml:space="preserve"> poderá ver os eventos que participará; </w:t>
+      <w:r>
+        <w:t>1. O paciente poderá visualizar suas próprias consultas;</w:t>
+      </w:r>
+    </w:p>
+    <w:p>
+      <w:r>
+        <w:t>2. O médico poderá ver os agendamentos associados a ele;</w:t>
       </w:r>
     </w:p>
     <w:sectPr>
-      <w:headerReference w:type="even" r:id="rId10"/>
-      <w:headerReference w:type="default" r:id="rId11"/>
-      <w:footerReference w:type="even" r:id="rId12"/>
-      <w:footerReference w:type="default" r:id="rId13"/>
-      <w:headerReference w:type="first" r:id="rId14"/>
-      <w:footerReference w:type="first" r:id="rId15"/>
+      <w:headerReference w:type="even" r:id="rId11"/>
+      <w:headerReference w:type="default" r:id="rId12"/>
+      <w:footerReference w:type="even" r:id="rId13"/>
+      <w:footerReference w:type="default" r:id="rId14"/>
+      <w:headerReference w:type="first" r:id="rId15"/>
+      <w:footerReference w:type="first" r:id="rId16"/>
       <w:pgSz w:w="11900" w:h="16820"/>
       <w:pgMar w:top="1218" w:right="1120" w:bottom="1532" w:left="2253" w:header="720" w:footer="408" w:gutter="0"/>
       <w:cols w:space="720"/>
@@ -3110,7 +2810,7 @@
             </wp:anchor>
           </w:drawing>
         </mc:Choice>
-        <mc:Fallback xmlns:a="http://schemas.openxmlformats.org/drawingml/2006/main" xmlns:w16sdtdh="http://schemas.microsoft.com/office/word/2020/wordml/sdtdatahash" xmlns:w16="http://schemas.microsoft.com/office/word/2018/wordml" xmlns:w16cex="http://schemas.microsoft.com/office/word/2018/wordml/cex">
+        <mc:Fallback xmlns:w16cex="http://schemas.microsoft.com/office/word/2018/wordml/cex" xmlns:w16="http://schemas.microsoft.com/office/word/2018/wordml" xmlns:w16sdtdh="http://schemas.microsoft.com/office/word/2020/wordml/sdtdatahash" xmlns:a="http://schemas.openxmlformats.org/drawingml/2006/main">
           <w:pict>
             <v:group id="Group 3597" style="width:51pt;height:430pt;position:absolute;z-index:-2147483648;mso-position-horizontal-relative:page;mso-position-horizontal:absolute;margin-left:0pt;mso-position-vertical-relative:page;margin-top:207.94pt;" coordsize="6477,54610">
               <v:shape id="Shape 3800" style="position:absolute;width:4191;height:54610;left:0;top:0;" coordsize="419100,5461000" path="m0,0l419100,0l419100,5461000l0,5461000l0,0">
@@ -3327,7 +3027,7 @@
             </wp:anchor>
           </w:drawing>
         </mc:Choice>
-        <mc:Fallback xmlns:a="http://schemas.openxmlformats.org/drawingml/2006/main" xmlns:w16sdtdh="http://schemas.microsoft.com/office/word/2020/wordml/sdtdatahash" xmlns:w16="http://schemas.microsoft.com/office/word/2018/wordml" xmlns:w16cex="http://schemas.microsoft.com/office/word/2018/wordml/cex">
+        <mc:Fallback xmlns:w16cex="http://schemas.microsoft.com/office/word/2018/wordml/cex" xmlns:w16="http://schemas.microsoft.com/office/word/2018/wordml" xmlns:w16sdtdh="http://schemas.microsoft.com/office/word/2020/wordml/sdtdatahash" xmlns:a="http://schemas.openxmlformats.org/drawingml/2006/main">
           <w:pict>
             <v:group id="Group 3583" style="width:51pt;height:430pt;position:absolute;z-index:-2147483648;mso-position-horizontal-relative:page;mso-position-horizontal:absolute;margin-left:0pt;mso-position-vertical-relative:page;margin-top:207.94pt;" coordsize="6477,54610">
               <v:shape id="Shape 3798" style="position:absolute;width:4191;height:54610;left:0;top:0;" coordsize="419100,5461000" path="m0,0l419100,0l419100,5461000l0,5461000l0,0">
@@ -3544,7 +3244,7 @@
             </wp:anchor>
           </w:drawing>
         </mc:Choice>
-        <mc:Fallback xmlns:a="http://schemas.openxmlformats.org/drawingml/2006/main" xmlns:w16sdtdh="http://schemas.microsoft.com/office/word/2020/wordml/sdtdatahash" xmlns:w16="http://schemas.microsoft.com/office/word/2018/wordml" xmlns:w16cex="http://schemas.microsoft.com/office/word/2018/wordml/cex">
+        <mc:Fallback xmlns:w16cex="http://schemas.microsoft.com/office/word/2018/wordml/cex" xmlns:w16="http://schemas.microsoft.com/office/word/2018/wordml" xmlns:w16sdtdh="http://schemas.microsoft.com/office/word/2020/wordml/sdtdatahash" xmlns:a="http://schemas.openxmlformats.org/drawingml/2006/main">
           <w:pict>
             <v:group id="Group 3569" style="width:51pt;height:430pt;position:absolute;z-index:-2147483648;mso-position-horizontal-relative:page;mso-position-horizontal:absolute;margin-left:0pt;mso-position-vertical-relative:page;margin-top:207.94pt;" coordsize="6477,54610">
               <v:shape id="Shape 3796" style="position:absolute;width:4191;height:54610;left:0;top:0;" coordsize="419100,5461000" path="m0,0l419100,0l419100,5461000l0,5461000l0,0">
@@ -5814,6 +5514,35 @@
       <w:contextualSpacing/>
     </w:pPr>
   </w:style>
+  <w:style w:type="paragraph" w:styleId="Cabealho">
+    <w:name w:val="header"/>
+    <w:basedOn w:val="Normal"/>
+    <w:link w:val="CabealhoChar"/>
+    <w:uiPriority w:val="99"/>
+    <w:semiHidden/>
+    <w:unhideWhenUsed/>
+    <w:rsid w:val="008A3AFB"/>
+    <w:pPr>
+      <w:tabs>
+        <w:tab w:val="center" w:pos="4252"/>
+        <w:tab w:val="right" w:pos="8504"/>
+      </w:tabs>
+      <w:spacing w:after="0" w:line="240" w:lineRule="auto"/>
+    </w:pPr>
+  </w:style>
+  <w:style w:type="character" w:customStyle="1" w:styleId="CabealhoChar">
+    <w:name w:val="Cabeçalho Char"/>
+    <w:basedOn w:val="Fontepargpadro"/>
+    <w:link w:val="Cabealho"/>
+    <w:uiPriority w:val="99"/>
+    <w:semiHidden/>
+    <w:rsid w:val="008A3AFB"/>
+    <w:rPr>
+      <w:rFonts w:ascii="Calibri" w:eastAsia="Calibri" w:hAnsi="Calibri" w:cs="Calibri"/>
+      <w:color w:val="000000"/>
+      <w:sz w:val="24"/>
+    </w:rPr>
+  </w:style>
 </w:styles>
 </file>
 

</xml_diff>